<commit_message>
Update Menologium Cisterciense in lingua Bohemica.docx
</commit_message>
<xml_diff>
--- a/share/Menologium Cisterciense in lingua Bohemica.docx
+++ b/share/Menologium Cisterciense in lingua Bohemica.docx
@@ -6714,7 +6714,25 @@
         <w:rPr>
           <w:lang w:val="cs-CZ"/>
         </w:rPr>
-        <w:t>Řádu oblékla hábit</w:t>
+        <w:t xml:space="preserve">Řádu </w:t>
+      </w:r>
+      <w:r>
+        <w:rPr>
+          <w:lang w:val="cs-CZ"/>
+        </w:rPr>
+        <w:t>v touze po skrytém životě</w:t>
+      </w:r>
+      <w:r>
+        <w:rPr>
+          <w:lang w:val="cs-CZ"/>
+        </w:rPr>
+        <w:t xml:space="preserve"> </w:t>
+      </w:r>
+      <w:r>
+        <w:rPr>
+          <w:lang w:val="cs-CZ"/>
+        </w:rPr>
+        <w:t>oblékla hábit</w:t>
       </w:r>
       <w:r>
         <w:rPr>
@@ -6726,7 +6744,7 @@
         <w:rPr>
           <w:lang w:val="cs-CZ"/>
         </w:rPr>
-        <w:t>v touze po skrytém životě</w:t>
+        <w:t>zjistila, že chce žít pouze pro toho jednoho</w:t>
       </w:r>
       <w:r>
         <w:rPr>
@@ -6734,1036 +6752,165 @@
         </w:rPr>
         <w:t xml:space="preserve">, </w:t>
       </w:r>
-      <w:proofErr w:type="spellStart"/>
-      <w:r>
-        <w:rPr>
-          <w:lang w:val="cs-CZ"/>
-        </w:rPr>
-        <w:t>uni</w:t>
-      </w:r>
-      <w:proofErr w:type="spellEnd"/>
-      <w:r>
-        <w:rPr>
-          <w:lang w:val="cs-CZ"/>
-        </w:rPr>
-        <w:t xml:space="preserve"> soli </w:t>
-      </w:r>
-      <w:proofErr w:type="spellStart"/>
-      <w:r>
-        <w:rPr>
-          <w:lang w:val="cs-CZ"/>
-        </w:rPr>
-        <w:t>vivere</w:t>
-      </w:r>
-      <w:proofErr w:type="spellEnd"/>
-      <w:r>
-        <w:rPr>
-          <w:lang w:val="cs-CZ"/>
-        </w:rPr>
-        <w:t xml:space="preserve"> </w:t>
-      </w:r>
-      <w:proofErr w:type="spellStart"/>
-      <w:r>
-        <w:rPr>
-          <w:lang w:val="cs-CZ"/>
-        </w:rPr>
-        <w:t>cernebatur</w:t>
-      </w:r>
-      <w:proofErr w:type="spellEnd"/>
+      <w:r>
+        <w:rPr>
+          <w:lang w:val="cs-CZ"/>
+        </w:rPr>
+        <w:t>a jako zápalná oběť být celá strávena ohněm Boží lásky</w:t>
+      </w:r>
+      <w:r>
+        <w:rPr>
+          <w:lang w:val="cs-CZ"/>
+        </w:rPr>
+        <w:t xml:space="preserve">. </w:t>
+      </w:r>
+      <w:r>
+        <w:rPr>
+          <w:lang w:val="cs-CZ"/>
+        </w:rPr>
+        <w:t>Krátký čas tedy po složení slibů byla stižena těžkou nemocí</w:t>
+      </w:r>
+      <w:r>
+        <w:rPr>
+          <w:lang w:val="cs-CZ"/>
+        </w:rPr>
+        <w:t xml:space="preserve">. </w:t>
+      </w:r>
+      <w:r>
+        <w:rPr>
+          <w:lang w:val="cs-CZ"/>
+        </w:rPr>
+        <w:t>Hodinu smrti si sama předpověděla</w:t>
+      </w:r>
+      <w:r>
+        <w:rPr>
+          <w:lang w:val="cs-CZ"/>
+        </w:rPr>
+        <w:t xml:space="preserve">. </w:t>
+      </w:r>
+      <w:proofErr w:type="gramStart"/>
+      <w:r>
+        <w:rPr>
+          <w:lang w:val="cs-CZ"/>
+        </w:rPr>
+        <w:t>Ovšem</w:t>
+      </w:r>
+      <w:proofErr w:type="gramEnd"/>
+      <w:r>
+        <w:rPr>
+          <w:lang w:val="cs-CZ"/>
+        </w:rPr>
+        <w:t xml:space="preserve"> než na ni došlo</w:t>
+      </w:r>
       <w:r>
         <w:rPr>
           <w:lang w:val="cs-CZ"/>
         </w:rPr>
         <w:t xml:space="preserve">, </w:t>
       </w:r>
-      <w:proofErr w:type="spellStart"/>
-      <w:r>
-        <w:rPr>
-          <w:lang w:val="cs-CZ"/>
-        </w:rPr>
-        <w:t>atque</w:t>
-      </w:r>
-      <w:proofErr w:type="spellEnd"/>
-      <w:r>
-        <w:rPr>
-          <w:lang w:val="cs-CZ"/>
-        </w:rPr>
-        <w:t xml:space="preserve"> </w:t>
-      </w:r>
-      <w:proofErr w:type="spellStart"/>
-      <w:r>
-        <w:rPr>
-          <w:lang w:val="cs-CZ"/>
-        </w:rPr>
-        <w:t>tanquam</w:t>
-      </w:r>
-      <w:proofErr w:type="spellEnd"/>
-      <w:r>
-        <w:rPr>
-          <w:lang w:val="cs-CZ"/>
-        </w:rPr>
-        <w:t xml:space="preserve"> </w:t>
-      </w:r>
-      <w:proofErr w:type="spellStart"/>
-      <w:r>
-        <w:rPr>
-          <w:lang w:val="cs-CZ"/>
-        </w:rPr>
-        <w:t>holocaustum</w:t>
-      </w:r>
-      <w:proofErr w:type="spellEnd"/>
-      <w:r>
-        <w:rPr>
-          <w:lang w:val="cs-CZ"/>
-        </w:rPr>
-        <w:t xml:space="preserve"> Dei amore </w:t>
-      </w:r>
-      <w:proofErr w:type="spellStart"/>
-      <w:r>
-        <w:rPr>
-          <w:lang w:val="cs-CZ"/>
-        </w:rPr>
-        <w:t>incensum</w:t>
-      </w:r>
-      <w:proofErr w:type="spellEnd"/>
-      <w:r>
-        <w:rPr>
-          <w:lang w:val="cs-CZ"/>
-        </w:rPr>
-        <w:t xml:space="preserve"> </w:t>
-      </w:r>
-      <w:proofErr w:type="spellStart"/>
-      <w:r>
-        <w:rPr>
-          <w:lang w:val="cs-CZ"/>
-        </w:rPr>
-        <w:t>tota</w:t>
-      </w:r>
-      <w:proofErr w:type="spellEnd"/>
-      <w:r>
-        <w:rPr>
-          <w:lang w:val="cs-CZ"/>
-        </w:rPr>
-        <w:t xml:space="preserve"> </w:t>
-      </w:r>
-      <w:proofErr w:type="spellStart"/>
-      <w:r>
-        <w:rPr>
-          <w:lang w:val="cs-CZ"/>
-        </w:rPr>
-        <w:t>con</w:t>
-      </w:r>
-      <w:r>
-        <w:rPr>
-          <w:lang w:val="cs-CZ"/>
-        </w:rPr>
-        <w:softHyphen/>
-        <w:t>sumi</w:t>
-      </w:r>
-      <w:proofErr w:type="spellEnd"/>
+      <w:r>
+        <w:rPr>
+          <w:lang w:val="cs-CZ"/>
+        </w:rPr>
+        <w:t>musela podstoupit tak těžké boje s andělem temnot</w:t>
+      </w:r>
+      <w:r>
+        <w:rPr>
+          <w:lang w:val="cs-CZ"/>
+        </w:rPr>
+        <w:t xml:space="preserve">, </w:t>
+      </w:r>
+      <w:r>
+        <w:rPr>
+          <w:lang w:val="cs-CZ"/>
+        </w:rPr>
+        <w:t>že to všechny velmi vyděsilo</w:t>
+      </w:r>
+      <w:r>
+        <w:rPr>
+          <w:lang w:val="cs-CZ"/>
+        </w:rPr>
+        <w:t>.</w:t>
+      </w:r>
+      <w:r>
+        <w:rPr>
+          <w:lang w:val="cs-CZ"/>
+        </w:rPr>
+        <w:t xml:space="preserve"> </w:t>
+      </w:r>
+      <w:r>
+        <w:rPr>
+          <w:lang w:val="cs-CZ"/>
+        </w:rPr>
+        <w:t>Avšak poté, co se tento duševní boj uklidnil</w:t>
+      </w:r>
+      <w:r>
+        <w:rPr>
+          <w:lang w:val="cs-CZ"/>
+        </w:rPr>
+        <w:t xml:space="preserve">, </w:t>
+      </w:r>
+      <w:r>
+        <w:rPr>
+          <w:lang w:val="cs-CZ"/>
+        </w:rPr>
+        <w:t>stejnou dobu setrvala v přehlubokém rozhovoru s Milovaným</w:t>
+      </w:r>
+      <w:r>
+        <w:rPr>
+          <w:lang w:val="cs-CZ"/>
+        </w:rPr>
+        <w:t xml:space="preserve">, </w:t>
+      </w:r>
+      <w:r>
+        <w:rPr>
+          <w:lang w:val="cs-CZ"/>
+        </w:rPr>
+        <w:t xml:space="preserve">a zesnula v políbení </w:t>
+      </w:r>
+      <w:r>
+        <w:rPr>
+          <w:lang w:val="cs-CZ"/>
+        </w:rPr>
+        <w:lastRenderedPageBreak/>
+        <w:t>Pánově</w:t>
+      </w:r>
       <w:r>
         <w:rPr>
           <w:lang w:val="cs-CZ"/>
         </w:rPr>
         <w:t xml:space="preserve">. </w:t>
       </w:r>
-      <w:proofErr w:type="spellStart"/>
-      <w:r>
-        <w:rPr>
-          <w:lang w:val="cs-CZ"/>
-        </w:rPr>
-        <w:t>Brevi</w:t>
-      </w:r>
-      <w:proofErr w:type="spellEnd"/>
-      <w:r>
-        <w:rPr>
-          <w:lang w:val="cs-CZ"/>
-        </w:rPr>
-        <w:t xml:space="preserve"> vero post </w:t>
-      </w:r>
-      <w:proofErr w:type="spellStart"/>
-      <w:r>
-        <w:rPr>
-          <w:lang w:val="cs-CZ"/>
-        </w:rPr>
-        <w:t>emissa</w:t>
-      </w:r>
-      <w:proofErr w:type="spellEnd"/>
-      <w:r>
-        <w:rPr>
-          <w:lang w:val="cs-CZ"/>
-        </w:rPr>
-        <w:t xml:space="preserve"> </w:t>
-      </w:r>
-      <w:proofErr w:type="spellStart"/>
-      <w:r>
-        <w:rPr>
-          <w:lang w:val="cs-CZ"/>
-        </w:rPr>
-        <w:t>vota</w:t>
-      </w:r>
-      <w:proofErr w:type="spellEnd"/>
-      <w:r>
-        <w:rPr>
-          <w:lang w:val="cs-CZ"/>
-        </w:rPr>
-        <w:t xml:space="preserve"> </w:t>
-      </w:r>
-      <w:proofErr w:type="spellStart"/>
-      <w:r>
-        <w:rPr>
-          <w:lang w:val="cs-CZ"/>
-        </w:rPr>
-        <w:t>morbo</w:t>
-      </w:r>
-      <w:proofErr w:type="spellEnd"/>
-      <w:r>
-        <w:rPr>
-          <w:lang w:val="cs-CZ"/>
-        </w:rPr>
-        <w:t xml:space="preserve"> </w:t>
-      </w:r>
-      <w:proofErr w:type="spellStart"/>
-      <w:r>
-        <w:rPr>
-          <w:lang w:val="cs-CZ"/>
-        </w:rPr>
-        <w:t>graviter</w:t>
-      </w:r>
-      <w:proofErr w:type="spellEnd"/>
-      <w:r>
-        <w:rPr>
-          <w:lang w:val="cs-CZ"/>
-        </w:rPr>
-        <w:t xml:space="preserve"> </w:t>
-      </w:r>
-      <w:proofErr w:type="spellStart"/>
-      <w:r>
-        <w:rPr>
-          <w:lang w:val="cs-CZ"/>
-        </w:rPr>
-        <w:t>afflicta</w:t>
-      </w:r>
-      <w:proofErr w:type="spellEnd"/>
-      <w:r>
-        <w:rPr>
-          <w:lang w:val="cs-CZ"/>
-        </w:rPr>
-        <w:t xml:space="preserve"> </w:t>
-      </w:r>
-      <w:proofErr w:type="spellStart"/>
-      <w:r>
-        <w:rPr>
-          <w:lang w:val="cs-CZ"/>
-        </w:rPr>
-        <w:t>est</w:t>
-      </w:r>
-      <w:proofErr w:type="spellEnd"/>
-      <w:r>
-        <w:rPr>
-          <w:lang w:val="cs-CZ"/>
-        </w:rPr>
-        <w:t xml:space="preserve">. </w:t>
-      </w:r>
-      <w:proofErr w:type="spellStart"/>
-      <w:r>
-        <w:rPr>
-          <w:lang w:val="cs-CZ"/>
-        </w:rPr>
-        <w:t>Horam</w:t>
-      </w:r>
-      <w:proofErr w:type="spellEnd"/>
-      <w:r>
-        <w:rPr>
-          <w:lang w:val="cs-CZ"/>
-        </w:rPr>
-        <w:t xml:space="preserve"> </w:t>
-      </w:r>
-      <w:proofErr w:type="spellStart"/>
-      <w:r>
-        <w:rPr>
-          <w:lang w:val="cs-CZ"/>
-        </w:rPr>
-        <w:t>tunc</w:t>
-      </w:r>
-      <w:proofErr w:type="spellEnd"/>
-      <w:r>
-        <w:rPr>
-          <w:lang w:val="cs-CZ"/>
-        </w:rPr>
-        <w:t xml:space="preserve"> </w:t>
-      </w:r>
-      <w:proofErr w:type="spellStart"/>
-      <w:r>
-        <w:rPr>
-          <w:lang w:val="cs-CZ"/>
-        </w:rPr>
-        <w:t>mortis</w:t>
-      </w:r>
-      <w:proofErr w:type="spellEnd"/>
-      <w:r>
-        <w:rPr>
-          <w:lang w:val="cs-CZ"/>
-        </w:rPr>
-        <w:t xml:space="preserve"> </w:t>
-      </w:r>
-      <w:proofErr w:type="spellStart"/>
-      <w:r>
-        <w:rPr>
-          <w:lang w:val="cs-CZ"/>
-        </w:rPr>
-        <w:t>ipsa</w:t>
-      </w:r>
-      <w:proofErr w:type="spellEnd"/>
-      <w:r>
-        <w:rPr>
-          <w:lang w:val="cs-CZ"/>
-        </w:rPr>
-        <w:t xml:space="preserve"> </w:t>
-      </w:r>
-      <w:proofErr w:type="spellStart"/>
-      <w:r>
-        <w:rPr>
-          <w:lang w:val="cs-CZ"/>
-        </w:rPr>
-        <w:t>prædixit</w:t>
-      </w:r>
-      <w:proofErr w:type="spellEnd"/>
-      <w:r>
-        <w:rPr>
-          <w:lang w:val="cs-CZ"/>
-        </w:rPr>
-        <w:t xml:space="preserve">. Ad </w:t>
-      </w:r>
-      <w:proofErr w:type="spellStart"/>
-      <w:r>
-        <w:rPr>
-          <w:lang w:val="cs-CZ"/>
-        </w:rPr>
-        <w:t>quam</w:t>
-      </w:r>
-      <w:proofErr w:type="spellEnd"/>
-      <w:r>
-        <w:rPr>
-          <w:lang w:val="cs-CZ"/>
-        </w:rPr>
-        <w:t xml:space="preserve"> </w:t>
-      </w:r>
-      <w:proofErr w:type="spellStart"/>
-      <w:r>
-        <w:rPr>
-          <w:lang w:val="cs-CZ"/>
-        </w:rPr>
-        <w:t>tamen</w:t>
-      </w:r>
-      <w:proofErr w:type="spellEnd"/>
-      <w:r>
-        <w:rPr>
-          <w:lang w:val="cs-CZ"/>
-        </w:rPr>
-        <w:t xml:space="preserve"> </w:t>
-      </w:r>
-      <w:proofErr w:type="spellStart"/>
-      <w:r>
-        <w:rPr>
-          <w:lang w:val="cs-CZ"/>
-        </w:rPr>
-        <w:t>antequam</w:t>
-      </w:r>
-      <w:proofErr w:type="spellEnd"/>
-      <w:r>
-        <w:rPr>
-          <w:lang w:val="cs-CZ"/>
-        </w:rPr>
-        <w:t xml:space="preserve"> </w:t>
-      </w:r>
-      <w:proofErr w:type="spellStart"/>
-      <w:r>
-        <w:rPr>
-          <w:lang w:val="cs-CZ"/>
-        </w:rPr>
-        <w:t>pervenit</w:t>
-      </w:r>
-      <w:proofErr w:type="spellEnd"/>
-      <w:r>
-        <w:rPr>
-          <w:lang w:val="cs-CZ"/>
-        </w:rPr>
-        <w:t xml:space="preserve">, tam </w:t>
-      </w:r>
-      <w:proofErr w:type="spellStart"/>
-      <w:r>
-        <w:rPr>
-          <w:lang w:val="cs-CZ"/>
-        </w:rPr>
-        <w:t>vehemens</w:t>
-      </w:r>
-      <w:proofErr w:type="spellEnd"/>
-      <w:r>
-        <w:rPr>
-          <w:lang w:val="cs-CZ"/>
-        </w:rPr>
-        <w:t xml:space="preserve"> </w:t>
-      </w:r>
-      <w:proofErr w:type="spellStart"/>
-      <w:r>
-        <w:rPr>
-          <w:lang w:val="cs-CZ"/>
-        </w:rPr>
-        <w:t>ei</w:t>
-      </w:r>
-      <w:proofErr w:type="spellEnd"/>
-      <w:r>
-        <w:rPr>
-          <w:lang w:val="cs-CZ"/>
-        </w:rPr>
-        <w:t xml:space="preserve"> </w:t>
-      </w:r>
-      <w:proofErr w:type="spellStart"/>
-      <w:r>
-        <w:rPr>
-          <w:lang w:val="cs-CZ"/>
-        </w:rPr>
-        <w:t>cum</w:t>
-      </w:r>
-      <w:proofErr w:type="spellEnd"/>
-      <w:r>
-        <w:rPr>
-          <w:lang w:val="cs-CZ"/>
-        </w:rPr>
-        <w:t xml:space="preserve"> </w:t>
-      </w:r>
-      <w:proofErr w:type="spellStart"/>
-      <w:r>
-        <w:rPr>
-          <w:lang w:val="cs-CZ"/>
-        </w:rPr>
-        <w:t>angelo</w:t>
-      </w:r>
-      <w:proofErr w:type="spellEnd"/>
-      <w:r>
-        <w:rPr>
-          <w:lang w:val="cs-CZ"/>
-        </w:rPr>
-        <w:t xml:space="preserve"> </w:t>
-      </w:r>
-      <w:proofErr w:type="spellStart"/>
-      <w:r>
-        <w:rPr>
-          <w:lang w:val="cs-CZ"/>
-        </w:rPr>
-        <w:t>tenebrarum</w:t>
-      </w:r>
-      <w:proofErr w:type="spellEnd"/>
-      <w:r>
-        <w:rPr>
-          <w:lang w:val="cs-CZ"/>
-        </w:rPr>
-        <w:t xml:space="preserve"> </w:t>
-      </w:r>
-      <w:proofErr w:type="spellStart"/>
-      <w:r>
-        <w:rPr>
-          <w:lang w:val="cs-CZ"/>
-        </w:rPr>
-        <w:t>luctatio</w:t>
-      </w:r>
-      <w:proofErr w:type="spellEnd"/>
-      <w:r>
-        <w:rPr>
-          <w:lang w:val="cs-CZ"/>
-        </w:rPr>
-        <w:t xml:space="preserve"> </w:t>
-      </w:r>
-      <w:proofErr w:type="spellStart"/>
-      <w:r>
-        <w:rPr>
-          <w:lang w:val="cs-CZ"/>
-        </w:rPr>
-        <w:t>subeunda</w:t>
-      </w:r>
-      <w:proofErr w:type="spellEnd"/>
-      <w:r>
-        <w:rPr>
-          <w:lang w:val="cs-CZ"/>
-        </w:rPr>
-        <w:t xml:space="preserve"> </w:t>
-      </w:r>
-      <w:proofErr w:type="spellStart"/>
-      <w:r>
-        <w:rPr>
-          <w:lang w:val="cs-CZ"/>
-        </w:rPr>
-        <w:t>fuit</w:t>
-      </w:r>
-      <w:proofErr w:type="spellEnd"/>
+      <w:r>
+        <w:rPr>
+          <w:lang w:val="cs-CZ"/>
+        </w:rPr>
+        <w:t>Odešla tedy teprve až v měsíci Nejsvětějšího Srdce Ježíšova nastal pátek, samotná hodina třetí po poledni.</w:t>
+      </w:r>
+      <w:r>
+        <w:rPr>
+          <w:lang w:val="cs-CZ"/>
+        </w:rPr>
+        <w:t xml:space="preserve"> </w:t>
+      </w:r>
+      <w:r>
+        <w:rPr>
+          <w:lang w:val="cs-CZ"/>
+        </w:rPr>
+        <w:t>Když pak bylo její tělo položeno do chóru</w:t>
+      </w:r>
       <w:r>
         <w:rPr>
           <w:lang w:val="cs-CZ"/>
         </w:rPr>
         <w:t xml:space="preserve">, </w:t>
       </w:r>
-      <w:proofErr w:type="spellStart"/>
-      <w:r>
-        <w:rPr>
-          <w:lang w:val="cs-CZ"/>
-        </w:rPr>
-        <w:t>ut</w:t>
-      </w:r>
-      <w:proofErr w:type="spellEnd"/>
-      <w:r>
-        <w:rPr>
-          <w:lang w:val="cs-CZ"/>
-        </w:rPr>
-        <w:t xml:space="preserve"> </w:t>
-      </w:r>
-      <w:proofErr w:type="spellStart"/>
-      <w:r>
-        <w:rPr>
-          <w:lang w:val="cs-CZ"/>
-        </w:rPr>
-        <w:t>omnes</w:t>
-      </w:r>
-      <w:proofErr w:type="spellEnd"/>
-      <w:r>
-        <w:rPr>
-          <w:lang w:val="cs-CZ"/>
-        </w:rPr>
-        <w:t xml:space="preserve"> </w:t>
-      </w:r>
-      <w:proofErr w:type="spellStart"/>
-      <w:r>
-        <w:rPr>
-          <w:lang w:val="cs-CZ"/>
-        </w:rPr>
-        <w:t>perhorrescerent</w:t>
-      </w:r>
-      <w:proofErr w:type="spellEnd"/>
-      <w:r>
-        <w:rPr>
-          <w:lang w:val="cs-CZ"/>
-        </w:rPr>
-        <w:t>.</w:t>
-      </w:r>
-      <w:r>
-        <w:rPr>
-          <w:lang w:val="cs-CZ"/>
-        </w:rPr>
-        <w:t xml:space="preserve"> Post </w:t>
-      </w:r>
-      <w:proofErr w:type="spellStart"/>
-      <w:r>
-        <w:rPr>
-          <w:lang w:val="cs-CZ"/>
-        </w:rPr>
-        <w:t>horam</w:t>
-      </w:r>
-      <w:proofErr w:type="spellEnd"/>
-      <w:r>
-        <w:rPr>
-          <w:lang w:val="cs-CZ"/>
-        </w:rPr>
-        <w:t xml:space="preserve"> autem </w:t>
-      </w:r>
-      <w:proofErr w:type="spellStart"/>
-      <w:r>
-        <w:rPr>
-          <w:lang w:val="cs-CZ"/>
-        </w:rPr>
-        <w:t>animi</w:t>
-      </w:r>
-      <w:proofErr w:type="spellEnd"/>
-      <w:r>
-        <w:rPr>
-          <w:lang w:val="cs-CZ"/>
-        </w:rPr>
-        <w:t xml:space="preserve"> </w:t>
-      </w:r>
-      <w:proofErr w:type="spellStart"/>
-      <w:r>
-        <w:rPr>
-          <w:lang w:val="cs-CZ"/>
-        </w:rPr>
-        <w:t>perturbatione</w:t>
-      </w:r>
-      <w:proofErr w:type="spellEnd"/>
-      <w:r>
-        <w:rPr>
-          <w:lang w:val="cs-CZ"/>
-        </w:rPr>
-        <w:t xml:space="preserve"> </w:t>
-      </w:r>
-      <w:proofErr w:type="spellStart"/>
-      <w:r>
-        <w:rPr>
-          <w:lang w:val="cs-CZ"/>
-        </w:rPr>
-        <w:t>sedata</w:t>
-      </w:r>
-      <w:proofErr w:type="spellEnd"/>
-      <w:r>
-        <w:rPr>
-          <w:lang w:val="cs-CZ"/>
-        </w:rPr>
-        <w:t xml:space="preserve">, per </w:t>
-      </w:r>
-      <w:proofErr w:type="spellStart"/>
-      <w:r>
-        <w:rPr>
-          <w:lang w:val="cs-CZ"/>
-        </w:rPr>
-        <w:t>æquale</w:t>
-      </w:r>
-      <w:proofErr w:type="spellEnd"/>
-      <w:r>
-        <w:rPr>
-          <w:lang w:val="cs-CZ"/>
-        </w:rPr>
-        <w:t xml:space="preserve"> </w:t>
-      </w:r>
-      <w:proofErr w:type="spellStart"/>
-      <w:r>
-        <w:rPr>
-          <w:lang w:val="cs-CZ"/>
-        </w:rPr>
-        <w:t>temporis</w:t>
-      </w:r>
-      <w:proofErr w:type="spellEnd"/>
-      <w:r>
-        <w:rPr>
-          <w:lang w:val="cs-CZ"/>
-        </w:rPr>
-        <w:t xml:space="preserve"> </w:t>
-      </w:r>
-      <w:proofErr w:type="spellStart"/>
-      <w:r>
-        <w:rPr>
-          <w:lang w:val="cs-CZ"/>
-        </w:rPr>
-        <w:t>spatium</w:t>
-      </w:r>
-      <w:proofErr w:type="spellEnd"/>
-      <w:r>
-        <w:rPr>
-          <w:lang w:val="cs-CZ"/>
-        </w:rPr>
-        <w:t xml:space="preserve"> </w:t>
-      </w:r>
-      <w:proofErr w:type="spellStart"/>
-      <w:r>
-        <w:rPr>
-          <w:lang w:val="cs-CZ"/>
-        </w:rPr>
-        <w:t>ardentissimum</w:t>
-      </w:r>
-      <w:proofErr w:type="spellEnd"/>
-      <w:r>
-        <w:rPr>
-          <w:lang w:val="cs-CZ"/>
-        </w:rPr>
-        <w:t xml:space="preserve"> </w:t>
-      </w:r>
-      <w:proofErr w:type="spellStart"/>
-      <w:r>
-        <w:rPr>
-          <w:lang w:val="cs-CZ"/>
-        </w:rPr>
-        <w:t>cum</w:t>
-      </w:r>
-      <w:proofErr w:type="spellEnd"/>
-      <w:r>
-        <w:rPr>
-          <w:lang w:val="cs-CZ"/>
-        </w:rPr>
-        <w:t xml:space="preserve"> </w:t>
-      </w:r>
-      <w:proofErr w:type="spellStart"/>
-      <w:r>
-        <w:rPr>
-          <w:lang w:val="cs-CZ"/>
-        </w:rPr>
-        <w:t>Dilecto</w:t>
-      </w:r>
-      <w:proofErr w:type="spellEnd"/>
-      <w:r>
-        <w:rPr>
-          <w:lang w:val="cs-CZ"/>
-        </w:rPr>
-        <w:t xml:space="preserve"> </w:t>
-      </w:r>
-      <w:proofErr w:type="spellStart"/>
-      <w:r>
-        <w:rPr>
-          <w:lang w:val="cs-CZ"/>
-        </w:rPr>
-        <w:lastRenderedPageBreak/>
-        <w:t>colloquium</w:t>
-      </w:r>
-      <w:proofErr w:type="spellEnd"/>
-      <w:r>
-        <w:rPr>
-          <w:lang w:val="cs-CZ"/>
-        </w:rPr>
-        <w:t xml:space="preserve"> </w:t>
-      </w:r>
-      <w:proofErr w:type="spellStart"/>
-      <w:r>
-        <w:rPr>
-          <w:lang w:val="cs-CZ"/>
-        </w:rPr>
-        <w:t>instituit</w:t>
-      </w:r>
-      <w:proofErr w:type="spellEnd"/>
-      <w:r>
-        <w:rPr>
-          <w:lang w:val="cs-CZ"/>
-        </w:rPr>
-        <w:t xml:space="preserve">, </w:t>
-      </w:r>
-      <w:proofErr w:type="spellStart"/>
-      <w:r>
-        <w:rPr>
-          <w:lang w:val="cs-CZ"/>
-        </w:rPr>
-        <w:t>quievitque</w:t>
-      </w:r>
-      <w:proofErr w:type="spellEnd"/>
-      <w:r>
-        <w:rPr>
-          <w:lang w:val="cs-CZ"/>
-        </w:rPr>
-        <w:t xml:space="preserve"> in </w:t>
-      </w:r>
-      <w:proofErr w:type="spellStart"/>
-      <w:r>
-        <w:rPr>
-          <w:lang w:val="cs-CZ"/>
-        </w:rPr>
-        <w:t>osculo</w:t>
-      </w:r>
-      <w:proofErr w:type="spellEnd"/>
-      <w:r>
-        <w:rPr>
-          <w:lang w:val="cs-CZ"/>
-        </w:rPr>
-        <w:t xml:space="preserve"> Domini. </w:t>
-      </w:r>
-      <w:proofErr w:type="spellStart"/>
-      <w:r>
-        <w:rPr>
-          <w:lang w:val="cs-CZ"/>
-        </w:rPr>
-        <w:t>Transiit</w:t>
-      </w:r>
-      <w:proofErr w:type="spellEnd"/>
-      <w:r>
-        <w:rPr>
-          <w:lang w:val="cs-CZ"/>
-        </w:rPr>
-        <w:t xml:space="preserve"> autem prima </w:t>
-      </w:r>
-      <w:proofErr w:type="spellStart"/>
-      <w:r>
-        <w:rPr>
-          <w:lang w:val="cs-CZ"/>
-        </w:rPr>
-        <w:t>quæ</w:t>
-      </w:r>
-      <w:proofErr w:type="spellEnd"/>
-      <w:r>
-        <w:rPr>
-          <w:lang w:val="cs-CZ"/>
-        </w:rPr>
-        <w:t xml:space="preserve"> in mense </w:t>
-      </w:r>
-      <w:proofErr w:type="spellStart"/>
-      <w:r>
-        <w:rPr>
-          <w:lang w:val="cs-CZ"/>
-        </w:rPr>
-        <w:t>Sacra</w:t>
-      </w:r>
-      <w:r>
-        <w:rPr>
-          <w:lang w:val="cs-CZ"/>
-        </w:rPr>
-        <w:softHyphen/>
-        <w:t>tissimo</w:t>
-      </w:r>
-      <w:proofErr w:type="spellEnd"/>
-      <w:r>
-        <w:rPr>
-          <w:lang w:val="cs-CZ"/>
-        </w:rPr>
-        <w:t xml:space="preserve"> </w:t>
-      </w:r>
-      <w:proofErr w:type="spellStart"/>
-      <w:r>
-        <w:rPr>
-          <w:lang w:val="cs-CZ"/>
-        </w:rPr>
-        <w:t>Jesu</w:t>
-      </w:r>
-      <w:proofErr w:type="spellEnd"/>
-      <w:r>
-        <w:rPr>
-          <w:lang w:val="cs-CZ"/>
-        </w:rPr>
-        <w:t xml:space="preserve"> </w:t>
-      </w:r>
-      <w:proofErr w:type="spellStart"/>
-      <w:r>
-        <w:rPr>
-          <w:lang w:val="cs-CZ"/>
-        </w:rPr>
-        <w:t>Cordi</w:t>
-      </w:r>
-      <w:proofErr w:type="spellEnd"/>
-      <w:r>
-        <w:rPr>
-          <w:lang w:val="cs-CZ"/>
-        </w:rPr>
-        <w:t xml:space="preserve"> </w:t>
-      </w:r>
-      <w:proofErr w:type="spellStart"/>
-      <w:r>
-        <w:rPr>
-          <w:lang w:val="cs-CZ"/>
-        </w:rPr>
-        <w:t>sacro</w:t>
-      </w:r>
-      <w:proofErr w:type="spellEnd"/>
-      <w:r>
-        <w:rPr>
-          <w:lang w:val="cs-CZ"/>
-        </w:rPr>
-        <w:t xml:space="preserve"> </w:t>
-      </w:r>
-      <w:proofErr w:type="spellStart"/>
-      <w:r>
-        <w:rPr>
-          <w:lang w:val="cs-CZ"/>
-        </w:rPr>
-        <w:t>occurrebat</w:t>
-      </w:r>
-      <w:proofErr w:type="spellEnd"/>
-      <w:r>
-        <w:rPr>
-          <w:lang w:val="cs-CZ"/>
-        </w:rPr>
-        <w:t xml:space="preserve"> </w:t>
-      </w:r>
-      <w:proofErr w:type="spellStart"/>
-      <w:r>
-        <w:rPr>
-          <w:lang w:val="cs-CZ"/>
-        </w:rPr>
-        <w:t>feria</w:t>
-      </w:r>
-      <w:proofErr w:type="spellEnd"/>
-      <w:r>
-        <w:rPr>
-          <w:lang w:val="cs-CZ"/>
-        </w:rPr>
-        <w:t xml:space="preserve"> sexta, </w:t>
-      </w:r>
-      <w:proofErr w:type="spellStart"/>
-      <w:r>
-        <w:rPr>
-          <w:lang w:val="cs-CZ"/>
-        </w:rPr>
-        <w:t>ipsa</w:t>
-      </w:r>
-      <w:proofErr w:type="spellEnd"/>
-      <w:r>
-        <w:rPr>
-          <w:lang w:val="cs-CZ"/>
-        </w:rPr>
-        <w:t xml:space="preserve"> hora </w:t>
-      </w:r>
-      <w:proofErr w:type="spellStart"/>
-      <w:r>
-        <w:rPr>
-          <w:lang w:val="cs-CZ"/>
-        </w:rPr>
-        <w:t>tertia</w:t>
-      </w:r>
-      <w:proofErr w:type="spellEnd"/>
-      <w:r>
-        <w:rPr>
-          <w:lang w:val="cs-CZ"/>
-        </w:rPr>
-        <w:t xml:space="preserve"> post </w:t>
-      </w:r>
-      <w:proofErr w:type="spellStart"/>
-      <w:r>
-        <w:rPr>
-          <w:lang w:val="cs-CZ"/>
-        </w:rPr>
-        <w:t>meridiem</w:t>
-      </w:r>
-      <w:proofErr w:type="spellEnd"/>
-      <w:r>
-        <w:rPr>
-          <w:lang w:val="cs-CZ"/>
-        </w:rPr>
-        <w:t xml:space="preserve">. </w:t>
-      </w:r>
-      <w:proofErr w:type="spellStart"/>
-      <w:r>
-        <w:rPr>
-          <w:lang w:val="cs-CZ"/>
-        </w:rPr>
-        <w:t>Cum</w:t>
-      </w:r>
-      <w:proofErr w:type="spellEnd"/>
-      <w:r>
-        <w:rPr>
-          <w:lang w:val="cs-CZ"/>
-        </w:rPr>
-        <w:t xml:space="preserve"> autem corpus in </w:t>
-      </w:r>
-      <w:proofErr w:type="spellStart"/>
-      <w:r>
-        <w:rPr>
-          <w:lang w:val="cs-CZ"/>
-        </w:rPr>
-        <w:t>choro</w:t>
-      </w:r>
-      <w:proofErr w:type="spellEnd"/>
-      <w:r>
-        <w:rPr>
-          <w:lang w:val="cs-CZ"/>
-        </w:rPr>
-        <w:t xml:space="preserve"> </w:t>
-      </w:r>
-      <w:proofErr w:type="spellStart"/>
-      <w:r>
-        <w:rPr>
-          <w:lang w:val="cs-CZ"/>
-        </w:rPr>
-        <w:t>esset</w:t>
-      </w:r>
-      <w:proofErr w:type="spellEnd"/>
-      <w:r>
-        <w:rPr>
-          <w:lang w:val="cs-CZ"/>
-        </w:rPr>
-        <w:t xml:space="preserve"> </w:t>
-      </w:r>
-      <w:proofErr w:type="spellStart"/>
-      <w:r>
-        <w:rPr>
-          <w:lang w:val="cs-CZ"/>
-        </w:rPr>
-        <w:t>positum</w:t>
-      </w:r>
-      <w:proofErr w:type="spellEnd"/>
-      <w:r>
-        <w:rPr>
-          <w:lang w:val="cs-CZ"/>
-        </w:rPr>
-        <w:t xml:space="preserve">, </w:t>
-      </w:r>
-      <w:proofErr w:type="spellStart"/>
-      <w:r>
-        <w:rPr>
-          <w:lang w:val="cs-CZ"/>
-        </w:rPr>
-        <w:t>oculos</w:t>
-      </w:r>
-      <w:proofErr w:type="spellEnd"/>
-      <w:r>
-        <w:rPr>
-          <w:lang w:val="cs-CZ"/>
-        </w:rPr>
-        <w:t xml:space="preserve"> </w:t>
-      </w:r>
-      <w:proofErr w:type="spellStart"/>
-      <w:r>
-        <w:rPr>
-          <w:lang w:val="cs-CZ"/>
-        </w:rPr>
-        <w:t>apertos</w:t>
-      </w:r>
-      <w:proofErr w:type="spellEnd"/>
-      <w:r>
-        <w:rPr>
-          <w:lang w:val="cs-CZ"/>
-        </w:rPr>
-        <w:t xml:space="preserve"> </w:t>
-      </w:r>
-      <w:proofErr w:type="spellStart"/>
-      <w:r>
-        <w:rPr>
-          <w:lang w:val="cs-CZ"/>
-        </w:rPr>
-        <w:t>esse</w:t>
-      </w:r>
-      <w:proofErr w:type="spellEnd"/>
-      <w:r>
-        <w:rPr>
-          <w:lang w:val="cs-CZ"/>
-        </w:rPr>
-        <w:t xml:space="preserve"> </w:t>
-      </w:r>
-      <w:proofErr w:type="spellStart"/>
-      <w:r>
-        <w:rPr>
-          <w:lang w:val="cs-CZ"/>
-        </w:rPr>
-        <w:t>narrant</w:t>
-      </w:r>
-      <w:proofErr w:type="spellEnd"/>
-      <w:r>
-        <w:rPr>
-          <w:lang w:val="cs-CZ"/>
-        </w:rPr>
-        <w:t xml:space="preserve"> et in </w:t>
-      </w:r>
-      <w:proofErr w:type="spellStart"/>
-      <w:r>
-        <w:rPr>
-          <w:lang w:val="cs-CZ"/>
-        </w:rPr>
-        <w:t>Tabernaculo</w:t>
-      </w:r>
-      <w:proofErr w:type="spellEnd"/>
-      <w:r>
-        <w:rPr>
-          <w:lang w:val="cs-CZ"/>
-        </w:rPr>
-        <w:t xml:space="preserve"> </w:t>
-      </w:r>
-      <w:proofErr w:type="spellStart"/>
-      <w:r>
-        <w:rPr>
-          <w:lang w:val="cs-CZ"/>
-        </w:rPr>
-        <w:t>mansisse</w:t>
-      </w:r>
-      <w:proofErr w:type="spellEnd"/>
-      <w:r>
-        <w:rPr>
-          <w:lang w:val="cs-CZ"/>
-        </w:rPr>
-        <w:t xml:space="preserve"> </w:t>
-      </w:r>
-      <w:proofErr w:type="spellStart"/>
-      <w:r>
-        <w:rPr>
-          <w:lang w:val="cs-CZ"/>
-        </w:rPr>
-        <w:t>de</w:t>
-      </w:r>
-      <w:r>
-        <w:rPr>
-          <w:lang w:val="cs-CZ"/>
-        </w:rPr>
-        <w:softHyphen/>
-        <w:t>fixos</w:t>
-      </w:r>
-      <w:proofErr w:type="spellEnd"/>
+      <w:r>
+        <w:rPr>
+          <w:lang w:val="cs-CZ"/>
+        </w:rPr>
+        <w:t>vypráví se, že její otevřené oči zůstaly upřeny na Svatostánek</w:t>
+      </w:r>
       <w:r>
         <w:rPr>
           <w:lang w:val="cs-CZ"/>
@@ -7804,7 +6951,19 @@
         <w:rPr>
           <w:lang w:val="cs-CZ"/>
         </w:rPr>
-        <w:t xml:space="preserve">Anno 1923, </w:t>
+        <w:t xml:space="preserve">Roku </w:t>
+      </w:r>
+      <w:r>
+        <w:rPr>
+          <w:lang w:val="cs-CZ"/>
+        </w:rPr>
+        <w:t xml:space="preserve">1923, </w:t>
+      </w:r>
+      <w:r>
+        <w:rPr>
+          <w:lang w:val="cs-CZ"/>
+        </w:rPr>
+        <w:t xml:space="preserve">posvěcení kostela Panny Marie </w:t>
       </w:r>
       <w:proofErr w:type="spellStart"/>
       <w:r>

</xml_diff>